<commit_message>
pridany opis k vystupu z programov
</commit_message>
<xml_diff>
--- a/examples/kravinDokumentacia.docx
+++ b/examples/kravinDokumentacia.docx
@@ -2,6 +2,138 @@
 <file path=word/document.xml><?xml version="1.0" encoding="utf-8"?>
 <w:document xmlns:wpc="http://schemas.microsoft.com/office/word/2010/wordprocessingCanvas" xmlns:mc="http://schemas.openxmlformats.org/markup-compatibility/2006" xmlns:o="urn:schemas-microsoft-com:office:office" xmlns:r="http://schemas.openxmlformats.org/officeDocument/2006/relationships" xmlns:m="http://schemas.openxmlformats.org/officeDocument/2006/math" xmlns:v="urn:schemas-microsoft-com:vml" xmlns:wp14="http://schemas.microsoft.com/office/word/2010/wordprocessingDrawing" xmlns:wp="http://schemas.openxmlformats.org/drawingml/2006/wordprocessingDrawing" xmlns:w10="urn:schemas-microsoft-com:office:word" xmlns:w="http://schemas.openxmlformats.org/wordprocessingml/2006/main" xmlns:w14="http://schemas.microsoft.com/office/word/2010/wordml" xmlns:w15="http://schemas.microsoft.com/office/word/2012/wordml" xmlns:wpg="http://schemas.microsoft.com/office/word/2010/wordprocessingGroup" xmlns:wpi="http://schemas.microsoft.com/office/word/2010/wordprocessingInk" xmlns:wne="http://schemas.microsoft.com/office/word/2006/wordml" xmlns:wps="http://schemas.microsoft.com/office/word/2010/wordprocessingShape" mc:Ignorable="w14 w15 wp14">
   <w:body>
+    <w:p>
+      <w:r>
+        <w:t>Kravín</w:t>
+      </w:r>
+    </w:p>
+    <w:p>
+      <w:r>
+        <w:t>Tento simulačný experiment som vybral pre rozsiahle množstvo funkcionalít simulačného jadra.</w:t>
+      </w:r>
+    </w:p>
+    <w:p>
+      <w:r>
+        <w:t>Model využíva:</w:t>
+      </w:r>
+    </w:p>
+    <w:p>
+      <w:pPr>
+        <w:pStyle w:val="Odsekzoznamu"/>
+        <w:numPr>
+          <w:ilvl w:val="0"/>
+          <w:numId w:val="1"/>
+        </w:numPr>
+      </w:pPr>
+      <w:r>
+        <w:t>Transakciu „Krava“ s výskytom 100 v systéme, ktoré opakovane vykonávajú zadané chovanie</w:t>
+      </w:r>
+    </w:p>
+    <w:p>
+      <w:pPr>
+        <w:pStyle w:val="Odsekzoznamu"/>
+        <w:numPr>
+          <w:ilvl w:val="0"/>
+          <w:numId w:val="1"/>
+        </w:numPr>
+      </w:pPr>
+      <w:r>
+        <w:t>Dve transakcie „auto“ ktoré sa starajú o odvoz mlieka z obslužných liniek</w:t>
+      </w:r>
+    </w:p>
+    <w:p>
+      <w:pPr>
+        <w:pStyle w:val="Odsekzoznamu"/>
+        <w:numPr>
+          <w:ilvl w:val="0"/>
+          <w:numId w:val="1"/>
+        </w:numPr>
+      </w:pPr>
+      <w:r>
+        <w:t>Obslužnú linku „</w:t>
+      </w:r>
+      <w:proofErr w:type="spellStart"/>
+      <w:r>
+        <w:t>dojicky</w:t>
+      </w:r>
+      <w:proofErr w:type="spellEnd"/>
+      <w:r>
+        <w:t>“ s kapacitou</w:t>
+      </w:r>
+    </w:p>
+    <w:p>
+      <w:pPr>
+        <w:pStyle w:val="Odsekzoznamu"/>
+        <w:numPr>
+          <w:ilvl w:val="0"/>
+          <w:numId w:val="1"/>
+        </w:numPr>
+      </w:pPr>
+      <w:r>
+        <w:t>Sklad na dočasné uskladnenie nádob z dojičky, kým sa naložia do auta</w:t>
+      </w:r>
+    </w:p>
+    <w:p>
+      <w:r>
+        <w:t xml:space="preserve">A následne výstup som porovnal so simuláciou identického systému simulovaným pomocou </w:t>
+      </w:r>
+      <w:proofErr w:type="spellStart"/>
+      <w:r>
+        <w:t>SimLib</w:t>
+      </w:r>
+      <w:proofErr w:type="spellEnd"/>
+      <w:r>
+        <w:t>-u.</w:t>
+      </w:r>
+    </w:p>
+    <w:p>
+      <w:r>
+        <w:t>Na nasledujúcej strane som zobrazil výstup z jednotlivých simulačných programov. Samozrejme každý program si definuje vlastný výstup a preto som hodnoty, ktoré reprezentujú rovnaký význam dát zvýraznil zelenou.</w:t>
+      </w:r>
+    </w:p>
+    <w:p>
+      <w:pPr>
+        <w:pStyle w:val="Nadpis1"/>
+      </w:pPr>
+      <w:r>
+        <w:t>Zhodnotenie výsledkov</w:t>
+      </w:r>
+    </w:p>
+    <w:p>
+      <w:r>
+        <w:t xml:space="preserve">Samozrejme je vidieť rozdiely v jednotlivých simuláciách. Je to spôsobené implementáciou funkcii </w:t>
+      </w:r>
+      <w:r>
+        <w:t>generujúcich náhodné čísla. Aj pri každom spustení simulácie môžeme vidieť rozdielne výsledky, ktoré sa však nemôžu veľmi vzďaľovať od seba. V prípade že by sme simuláciu pustili nekonečne krát a spriemerovali výsledky. Mali by sa hodnoty hodne priblížiť.</w:t>
+      </w:r>
+    </w:p>
+    <w:p>
+      <w:r>
+        <w:t>Najväčší rozdiel medzi simuláciami je v zariadení dojičky. V našom simulačnom jadre vstúpilo do fronty hodne väčšie množstvo kráv ako tomu bolo v </w:t>
+      </w:r>
+      <w:proofErr w:type="spellStart"/>
+      <w:r>
+        <w:t>SimLibe</w:t>
+      </w:r>
+      <w:proofErr w:type="spellEnd"/>
+      <w:r>
+        <w:t>. No keď sa lepšie pozriem na výsledky, tak 31% času bola dojička úplne prázdna (bez akejkoľvek kravy vo vnútri). Z toho môžeme predpokladať, že keďže všetky kravy majú rovnaký cyklus. A všetky kravy vygenerujeme v rovnaký čas na začiatku simulácie. Tak stav všetkých kráv ide paralelne a snažia sa obsadiť dojičku skupinovo návalmi. A po obslúžení všetkých kráv je zas dojička prázdna.</w:t>
+      </w:r>
+    </w:p>
+    <w:p>
+      <w:r>
+        <w:t>Táto nevýhoda simulácie by sa dala eliminovať, že by sme kravy vygenerovali s určitým intervalom pred začatím simulácie. Keby začneme generovať kravy po začatí simulácie. V takom prípade by po spustení vystupovalo v systéme málo kráv a výsledky by neboli úplne dôveryhodné</w:t>
+      </w:r>
+      <w:bookmarkStart w:id="0" w:name="_GoBack"/>
+      <w:bookmarkEnd w:id="0"/>
+      <w:r>
+        <w:t>.</w:t>
+      </w:r>
+    </w:p>
+    <w:p/>
+    <w:p/>
+    <w:p/>
+    <w:p/>
     <w:p>
       <w:pPr>
         <w:sectPr>
@@ -11,11 +143,6 @@
           <w:docGrid w:linePitch="360"/>
         </w:sectPr>
       </w:pPr>
-      <w:proofErr w:type="spellStart"/>
-      <w:r>
-        <w:t>Tersgdfj;klzvm</w:t>
-      </w:r>
-      <w:proofErr w:type="spellEnd"/>
     </w:p>
     <w:p>
       <w:pPr>
@@ -3750,8 +3877,6 @@
           <w:szCs w:val="18"/>
         </w:rPr>
       </w:pPr>
-      <w:bookmarkStart w:id="0" w:name="_GoBack"/>
-      <w:bookmarkEnd w:id="0"/>
     </w:p>
     <w:p>
       <w:pPr>
@@ -3976,6 +4101,127 @@
     </w:sectPr>
   </w:body>
 </w:document>
+</file>
+
+<file path=word/numbering.xml><?xml version="1.0" encoding="utf-8"?>
+<w:numbering xmlns:wpc="http://schemas.microsoft.com/office/word/2010/wordprocessingCanvas" xmlns:mc="http://schemas.openxmlformats.org/markup-compatibility/2006" xmlns:o="urn:schemas-microsoft-com:office:office" xmlns:r="http://schemas.openxmlformats.org/officeDocument/2006/relationships" xmlns:m="http://schemas.openxmlformats.org/officeDocument/2006/math" xmlns:v="urn:schemas-microsoft-com:vml" xmlns:wp14="http://schemas.microsoft.com/office/word/2010/wordprocessingDrawing" xmlns:wp="http://schemas.openxmlformats.org/drawingml/2006/wordprocessingDrawing" xmlns:w10="urn:schemas-microsoft-com:office:word" xmlns:w="http://schemas.openxmlformats.org/wordprocessingml/2006/main" xmlns:w14="http://schemas.microsoft.com/office/word/2010/wordml" xmlns:w15="http://schemas.microsoft.com/office/word/2012/wordml" xmlns:wpg="http://schemas.microsoft.com/office/word/2010/wordprocessingGroup" xmlns:wpi="http://schemas.microsoft.com/office/word/2010/wordprocessingInk" xmlns:wne="http://schemas.microsoft.com/office/word/2006/wordml" xmlns:wps="http://schemas.microsoft.com/office/word/2010/wordprocessingShape" mc:Ignorable="w14 w15 wp14">
+  <w:abstractNum w:abstractNumId="0" w15:restartNumberingAfterBreak="0">
+    <w:nsid w:val="2A357A94"/>
+    <w:multiLevelType w:val="hybridMultilevel"/>
+    <w:tmpl w:val="88AEEFBC"/>
+    <w:lvl w:ilvl="0" w:tplc="041B0001">
+      <w:start w:val="1"/>
+      <w:numFmt w:val="bullet"/>
+      <w:lvlText w:val=""/>
+      <w:lvlJc w:val="left"/>
+      <w:pPr>
+        <w:ind w:left="720" w:hanging="360"/>
+      </w:pPr>
+      <w:rPr>
+        <w:rFonts w:ascii="Symbol" w:hAnsi="Symbol" w:hint="default"/>
+      </w:rPr>
+    </w:lvl>
+    <w:lvl w:ilvl="1" w:tplc="041B0003" w:tentative="1">
+      <w:start w:val="1"/>
+      <w:numFmt w:val="bullet"/>
+      <w:lvlText w:val="o"/>
+      <w:lvlJc w:val="left"/>
+      <w:pPr>
+        <w:ind w:left="1440" w:hanging="360"/>
+      </w:pPr>
+      <w:rPr>
+        <w:rFonts w:ascii="Courier New" w:hAnsi="Courier New" w:cs="Courier New" w:hint="default"/>
+      </w:rPr>
+    </w:lvl>
+    <w:lvl w:ilvl="2" w:tplc="041B0005" w:tentative="1">
+      <w:start w:val="1"/>
+      <w:numFmt w:val="bullet"/>
+      <w:lvlText w:val=""/>
+      <w:lvlJc w:val="left"/>
+      <w:pPr>
+        <w:ind w:left="2160" w:hanging="360"/>
+      </w:pPr>
+      <w:rPr>
+        <w:rFonts w:ascii="Wingdings" w:hAnsi="Wingdings" w:hint="default"/>
+      </w:rPr>
+    </w:lvl>
+    <w:lvl w:ilvl="3" w:tplc="041B0001" w:tentative="1">
+      <w:start w:val="1"/>
+      <w:numFmt w:val="bullet"/>
+      <w:lvlText w:val=""/>
+      <w:lvlJc w:val="left"/>
+      <w:pPr>
+        <w:ind w:left="2880" w:hanging="360"/>
+      </w:pPr>
+      <w:rPr>
+        <w:rFonts w:ascii="Symbol" w:hAnsi="Symbol" w:hint="default"/>
+      </w:rPr>
+    </w:lvl>
+    <w:lvl w:ilvl="4" w:tplc="041B0003" w:tentative="1">
+      <w:start w:val="1"/>
+      <w:numFmt w:val="bullet"/>
+      <w:lvlText w:val="o"/>
+      <w:lvlJc w:val="left"/>
+      <w:pPr>
+        <w:ind w:left="3600" w:hanging="360"/>
+      </w:pPr>
+      <w:rPr>
+        <w:rFonts w:ascii="Courier New" w:hAnsi="Courier New" w:cs="Courier New" w:hint="default"/>
+      </w:rPr>
+    </w:lvl>
+    <w:lvl w:ilvl="5" w:tplc="041B0005" w:tentative="1">
+      <w:start w:val="1"/>
+      <w:numFmt w:val="bullet"/>
+      <w:lvlText w:val=""/>
+      <w:lvlJc w:val="left"/>
+      <w:pPr>
+        <w:ind w:left="4320" w:hanging="360"/>
+      </w:pPr>
+      <w:rPr>
+        <w:rFonts w:ascii="Wingdings" w:hAnsi="Wingdings" w:hint="default"/>
+      </w:rPr>
+    </w:lvl>
+    <w:lvl w:ilvl="6" w:tplc="041B0001" w:tentative="1">
+      <w:start w:val="1"/>
+      <w:numFmt w:val="bullet"/>
+      <w:lvlText w:val=""/>
+      <w:lvlJc w:val="left"/>
+      <w:pPr>
+        <w:ind w:left="5040" w:hanging="360"/>
+      </w:pPr>
+      <w:rPr>
+        <w:rFonts w:ascii="Symbol" w:hAnsi="Symbol" w:hint="default"/>
+      </w:rPr>
+    </w:lvl>
+    <w:lvl w:ilvl="7" w:tplc="041B0003" w:tentative="1">
+      <w:start w:val="1"/>
+      <w:numFmt w:val="bullet"/>
+      <w:lvlText w:val="o"/>
+      <w:lvlJc w:val="left"/>
+      <w:pPr>
+        <w:ind w:left="5760" w:hanging="360"/>
+      </w:pPr>
+      <w:rPr>
+        <w:rFonts w:ascii="Courier New" w:hAnsi="Courier New" w:cs="Courier New" w:hint="default"/>
+      </w:rPr>
+    </w:lvl>
+    <w:lvl w:ilvl="8" w:tplc="041B0005" w:tentative="1">
+      <w:start w:val="1"/>
+      <w:numFmt w:val="bullet"/>
+      <w:lvlText w:val=""/>
+      <w:lvlJc w:val="left"/>
+      <w:pPr>
+        <w:ind w:left="6480" w:hanging="360"/>
+      </w:pPr>
+      <w:rPr>
+        <w:rFonts w:ascii="Wingdings" w:hAnsi="Wingdings" w:hint="default"/>
+      </w:rPr>
+    </w:lvl>
+  </w:abstractNum>
+  <w:num w:numId="1">
+    <w:abstractNumId w:val="0"/>
+  </w:num>
+</w:numbering>
 </file>
 
 <file path=word/styles.xml><?xml version="1.0" encoding="utf-8"?>
@@ -4372,6 +4618,27 @@
     <w:name w:val="Normal"/>
     <w:qFormat/>
   </w:style>
+  <w:style w:type="paragraph" w:styleId="Nadpis1">
+    <w:name w:val="heading 1"/>
+    <w:basedOn w:val="Normlny"/>
+    <w:next w:val="Normlny"/>
+    <w:link w:val="Nadpis1Char"/>
+    <w:uiPriority w:val="9"/>
+    <w:qFormat/>
+    <w:rsid w:val="00B07A1E"/>
+    <w:pPr>
+      <w:keepNext/>
+      <w:keepLines/>
+      <w:spacing w:before="240" w:after="0"/>
+      <w:outlineLvl w:val="0"/>
+    </w:pPr>
+    <w:rPr>
+      <w:rFonts w:asciiTheme="majorHAnsi" w:eastAsiaTheme="majorEastAsia" w:hAnsiTheme="majorHAnsi" w:cstheme="majorBidi"/>
+      <w:color w:val="2E74B5" w:themeColor="accent1" w:themeShade="BF"/>
+      <w:sz w:val="32"/>
+      <w:szCs w:val="32"/>
+    </w:rPr>
+  </w:style>
   <w:style w:type="character" w:default="1" w:styleId="Predvolenpsmoodseku">
     <w:name w:val="Default Paragraph Font"/>
     <w:uiPriority w:val="1"/>
@@ -4407,6 +4674,30 @@
     <w:pPr>
       <w:spacing w:after="0" w:line="240" w:lineRule="auto"/>
     </w:pPr>
+  </w:style>
+  <w:style w:type="paragraph" w:styleId="Odsekzoznamu">
+    <w:name w:val="List Paragraph"/>
+    <w:basedOn w:val="Normlny"/>
+    <w:uiPriority w:val="34"/>
+    <w:qFormat/>
+    <w:rsid w:val="00B07A1E"/>
+    <w:pPr>
+      <w:ind w:left="720"/>
+      <w:contextualSpacing/>
+    </w:pPr>
+  </w:style>
+  <w:style w:type="character" w:customStyle="1" w:styleId="Nadpis1Char">
+    <w:name w:val="Nadpis 1 Char"/>
+    <w:basedOn w:val="Predvolenpsmoodseku"/>
+    <w:link w:val="Nadpis1"/>
+    <w:uiPriority w:val="9"/>
+    <w:rsid w:val="00B07A1E"/>
+    <w:rPr>
+      <w:rFonts w:asciiTheme="majorHAnsi" w:eastAsiaTheme="majorEastAsia" w:hAnsiTheme="majorHAnsi" w:cstheme="majorBidi"/>
+      <w:color w:val="2E74B5" w:themeColor="accent1" w:themeShade="BF"/>
+      <w:sz w:val="32"/>
+      <w:szCs w:val="32"/>
+    </w:rPr>
   </w:style>
 </w:styles>
 </file>

</xml_diff>